<commit_message>
fix report and add linux working folder
</commit_message>
<xml_diff>
--- a/1st term project/Compiler_Assignment_term_project_01(TEAM03).docx
+++ b/1st term project/Compiler_Assignment_term_project_01(TEAM03).docx
@@ -378,14 +378,12 @@
             <w:pPr>
               <w:jc w:val="center"/>
             </w:pPr>
-            <w:proofErr w:type="gramStart"/>
             <w:r>
               <w:rPr>
                 <w:rFonts w:hint="eastAsia"/>
               </w:rPr>
               <w:t>학  번</w:t>
             </w:r>
-            <w:proofErr w:type="gramEnd"/>
           </w:p>
         </w:tc>
         <w:tc>
@@ -427,14 +425,12 @@
             <w:pPr>
               <w:jc w:val="center"/>
             </w:pPr>
-            <w:proofErr w:type="gramStart"/>
             <w:r>
               <w:rPr>
                 <w:rFonts w:hint="eastAsia"/>
               </w:rPr>
               <w:t>학  과</w:t>
             </w:r>
-            <w:proofErr w:type="gramEnd"/>
           </w:p>
         </w:tc>
         <w:tc>
@@ -473,7 +469,6 @@
             <w:pPr>
               <w:jc w:val="center"/>
             </w:pPr>
-            <w:proofErr w:type="gramStart"/>
             <w:r>
               <w:rPr>
                 <w:rFonts w:hint="eastAsia"/>
@@ -488,7 +483,6 @@
               <w:t>름</w:t>
             </w:r>
             <w:proofErr w:type="spellEnd"/>
-            <w:proofErr w:type="gramEnd"/>
           </w:p>
         </w:tc>
         <w:tc>
@@ -1598,15 +1592,7 @@
               <w:t>l</w:t>
             </w:r>
             <w:r>
-              <w:t xml:space="preserve">etter </w:t>
-            </w:r>
-            <w:proofErr w:type="gramStart"/>
-            <w:r>
-              <w:t>( letter</w:t>
-            </w:r>
-            <w:proofErr w:type="gramEnd"/>
-            <w:r>
-              <w:t xml:space="preserve"> | digit )*</w:t>
+              <w:t>etter ( letter | digit )*</w:t>
             </w:r>
           </w:p>
         </w:tc>
@@ -1641,15 +1627,7 @@
               <w:cnfStyle w:val="000000000000" w:firstRow="0" w:lastRow="0" w:firstColumn="0" w:lastColumn="0" w:oddVBand="0" w:evenVBand="0" w:oddHBand="0" w:evenHBand="0" w:firstRowFirstColumn="0" w:firstRowLastColumn="0" w:lastRowFirstColumn="0" w:lastRowLastColumn="0"/>
             </w:pPr>
             <w:r>
-              <w:t xml:space="preserve">zero | </w:t>
-            </w:r>
-            <w:proofErr w:type="gramStart"/>
-            <w:r>
-              <w:t>(( -</w:t>
-            </w:r>
-            <w:proofErr w:type="gramEnd"/>
-            <w:r>
-              <w:t xml:space="preserve"> | </w:t>
+              <w:t xml:space="preserve">zero | (( - | </w:t>
             </w:r>
             <m:oMath>
               <m:r>
@@ -1708,13 +1686,8 @@
             <w:pPr>
               <w:cnfStyle w:val="000000100000" w:firstRow="0" w:lastRow="0" w:firstColumn="0" w:lastColumn="0" w:oddVBand="0" w:evenVBand="0" w:oddHBand="1" w:evenHBand="0" w:firstRowFirstColumn="0" w:firstRowLastColumn="0" w:lastRowFirstColumn="0" w:lastRowLastColumn="0"/>
             </w:pPr>
-            <w:proofErr w:type="gramStart"/>
-            <w:r>
-              <w:t>“( letter</w:t>
-            </w:r>
-            <w:proofErr w:type="gramEnd"/>
-            <w:r>
-              <w:t xml:space="preserve"> | digit | )*</w:t>
+            <w:r>
+              <w:t>“( letter | digit | )*</w:t>
             </w:r>
             <w:r>
               <w:t>”</w:t>
@@ -1878,11 +1851,9 @@
             <w:pPr>
               <w:cnfStyle w:val="000000000000" w:firstRow="0" w:lastRow="0" w:firstColumn="0" w:lastColumn="0" w:oddVBand="0" w:evenVBand="0" w:oddHBand="0" w:evenHBand="0" w:firstRowFirstColumn="0" w:firstRowLastColumn="0" w:lastRowFirstColumn="0" w:lastRowLastColumn="0"/>
             </w:pPr>
-            <w:proofErr w:type="gramStart"/>
             <w:r>
               <w:t>( |</w:t>
             </w:r>
-            <w:proofErr w:type="gramEnd"/>
             <w:r>
               <w:t xml:space="preserve"> </w:t>
             </w:r>
@@ -4081,47 +4052,19 @@
         <w:rPr>
           <w:szCs w:val="20"/>
         </w:rPr>
-        <w:t>‘</w:t>
-      </w:r>
-      <w:proofErr w:type="gramStart"/>
-      <w:r>
-        <w:rPr>
-          <w:szCs w:val="20"/>
-        </w:rPr>
-        <w:t>-‘</w:t>
-      </w:r>
-      <w:r>
-        <w:rPr>
-          <w:szCs w:val="20"/>
-        </w:rPr>
-        <w:t xml:space="preserve"> right</w:t>
-      </w:r>
-      <w:proofErr w:type="gramEnd"/>
-      <w:r>
-        <w:rPr>
-          <w:szCs w:val="20"/>
-        </w:rPr>
-        <w:t xml:space="preserve"> behind the ‘word’, then add the letter.</w:t>
-      </w:r>
-      <w:r>
-        <w:rPr>
-          <w:szCs w:val="20"/>
-        </w:rPr>
-        <w:t xml:space="preserve"> But if there right behind letter is ‘</w:t>
-      </w:r>
-      <w:proofErr w:type="gramStart"/>
-      <w:r>
-        <w:rPr>
-          <w:szCs w:val="20"/>
-        </w:rPr>
-        <w:t>-‘ and</w:t>
-      </w:r>
-      <w:proofErr w:type="gramEnd"/>
-      <w:r>
-        <w:rPr>
-          <w:szCs w:val="20"/>
-        </w:rPr>
-        <w:t xml:space="preserve"> word’s last letter is digit, then don’ t add ‘-‘ to ‘word’.</w:t>
+        <w:t>‘-‘</w:t>
+      </w:r>
+      <w:r>
+        <w:rPr>
+          <w:szCs w:val="20"/>
+        </w:rPr>
+        <w:t xml:space="preserve"> right behind the ‘word’, then add the letter.</w:t>
+      </w:r>
+      <w:r>
+        <w:rPr>
+          <w:szCs w:val="20"/>
+        </w:rPr>
+        <w:t xml:space="preserve"> But if there right behind letter is ‘-‘ and word’s last letter is digit, then don’ t add ‘-‘ to ‘word’.</w:t>
       </w:r>
       <w:r>
         <w:rPr>
@@ -4133,41 +4076,19 @@
         <w:rPr>
           <w:szCs w:val="20"/>
         </w:rPr>
-        <w:t>‘</w:t>
-      </w:r>
-      <w:proofErr w:type="gramStart"/>
-      <w:r>
-        <w:rPr>
-          <w:szCs w:val="20"/>
-        </w:rPr>
-        <w:t>-‘</w:t>
-      </w:r>
-      <w:proofErr w:type="gramEnd"/>
-      <w:r>
-        <w:rPr>
-          <w:szCs w:val="20"/>
-        </w:rPr>
-        <w:t xml:space="preserve">or DIGIT or neither. If it </w:t>
-      </w:r>
-      <w:proofErr w:type="gramStart"/>
-      <w:r>
-        <w:rPr>
-          <w:szCs w:val="20"/>
-        </w:rPr>
-        <w:t>is</w:t>
-      </w:r>
-      <w:r>
-        <w:rPr>
-          <w:szCs w:val="20"/>
-        </w:rPr>
-        <w:t xml:space="preserve"> ’</w:t>
-      </w:r>
-      <w:proofErr w:type="gramEnd"/>
-      <w:r>
-        <w:rPr>
-          <w:szCs w:val="20"/>
-        </w:rPr>
-        <w:t>-‘</w:t>
+        <w:t>‘-‘</w:t>
+      </w:r>
+      <w:r>
+        <w:rPr>
+          <w:szCs w:val="20"/>
+        </w:rPr>
+        <w:t>or DIGIT or neither. If it is</w:t>
+      </w:r>
+      <w:r>
+        <w:rPr>
+          <w:szCs w:val="20"/>
+        </w:rPr>
+        <w:t xml:space="preserve"> ’-‘</w:t>
       </w:r>
       <w:r>
         <w:rPr>
@@ -4248,14 +4169,7 @@
         <w:rPr>
           <w:szCs w:val="20"/>
         </w:rPr>
-        <w:t>transitition_</w:t>
-      </w:r>
-      <w:proofErr w:type="gramStart"/>
-      <w:r>
-        <w:rPr>
-          <w:szCs w:val="20"/>
-        </w:rPr>
-        <w:t>table</w:t>
+        <w:t>transitition_table</w:t>
       </w:r>
       <w:proofErr w:type="spellEnd"/>
       <w:r>
@@ -4265,7 +4179,6 @@
         <w:t>[</w:t>
       </w:r>
       <w:proofErr w:type="spellStart"/>
-      <w:proofErr w:type="gramEnd"/>
       <w:r>
         <w:rPr>
           <w:szCs w:val="20"/>
@@ -4305,7 +4218,6 @@
         </w:rPr>
         <w:t xml:space="preserve">If it is </w:t>
       </w:r>
-      <w:proofErr w:type="gramStart"/>
       <w:r>
         <w:rPr>
           <w:szCs w:val="20"/>
@@ -4316,14 +4228,7 @@
         <w:rPr>
           <w:szCs w:val="20"/>
         </w:rPr>
-        <w:t>ZERO</w:t>
-      </w:r>
-      <w:proofErr w:type="gramEnd"/>
-      <w:r>
-        <w:rPr>
-          <w:szCs w:val="20"/>
-        </w:rPr>
-        <w:t xml:space="preserve">, </w:t>
+        <w:t xml:space="preserve">ZERO, </w:t>
       </w:r>
       <w:proofErr w:type="spellStart"/>
       <w:r>
@@ -4449,16 +4354,8 @@
         <w:rPr>
           <w:szCs w:val="20"/>
         </w:rPr>
-        <w:t>‘</w:t>
-      </w:r>
-      <w:proofErr w:type="gramStart"/>
-      <w:r>
-        <w:rPr>
-          <w:szCs w:val="20"/>
-        </w:rPr>
-        <w:t>-‘</w:t>
-      </w:r>
-      <w:proofErr w:type="gramEnd"/>
+        <w:t>‘-‘</w:t>
+      </w:r>
       <w:r>
         <w:rPr>
           <w:szCs w:val="20"/>
@@ -4750,9 +4647,14 @@
         <w:rPr>
           <w:szCs w:val="20"/>
         </w:rPr>
-        <w:t xml:space="preserve"> or </w:t>
-      </w:r>
-      <w:proofErr w:type="gramStart"/>
+        <w:t xml:space="preserve"> or ‘</w:t>
+      </w:r>
+      <w:r>
+        <w:rPr>
+          <w:szCs w:val="20"/>
+        </w:rPr>
+        <w:t>”</w:t>
+      </w:r>
       <w:r>
         <w:rPr>
           <w:szCs w:val="20"/>
@@ -4763,36 +4665,40 @@
         <w:rPr>
           <w:szCs w:val="20"/>
         </w:rPr>
+        <w:t xml:space="preserve"> or</w:t>
+      </w:r>
+      <w:r>
+        <w:t xml:space="preserve"> LETTER</w:t>
+      </w:r>
+      <w:r>
+        <w:rPr>
+          <w:szCs w:val="20"/>
+        </w:rPr>
+        <w:t xml:space="preserve"> right behind the ‘word’, then add the letter. If there are nothing to add right behind letter, then check whether each letter of ‘word’ is ‘</w:t>
+      </w:r>
+      <w:r>
+        <w:rPr>
+          <w:szCs w:val="20"/>
+        </w:rPr>
         <w:t>”</w:t>
       </w:r>
       <w:r>
         <w:rPr>
           <w:szCs w:val="20"/>
         </w:rPr>
-        <w:t>‘</w:t>
-      </w:r>
-      <w:proofErr w:type="gramEnd"/>
-      <w:r>
-        <w:rPr>
-          <w:szCs w:val="20"/>
-        </w:rPr>
-        <w:t xml:space="preserve"> or</w:t>
-      </w:r>
-      <w:r>
-        <w:t xml:space="preserve"> LETTER</w:t>
-      </w:r>
-      <w:r>
-        <w:rPr>
-          <w:szCs w:val="20"/>
-        </w:rPr>
-        <w:t xml:space="preserve"> right behind the ‘word’, then add the letter. If there are nothing to add right behind letter, then check whether each letter of ‘word’ is </w:t>
-      </w:r>
-      <w:proofErr w:type="gramStart"/>
-      <w:r>
-        <w:rPr>
-          <w:szCs w:val="20"/>
-        </w:rPr>
-        <w:t>‘</w:t>
+        <w:t>‘or DIGIT or</w:t>
+      </w:r>
+      <w:r>
+        <w:rPr>
+          <w:szCs w:val="20"/>
+        </w:rPr>
+        <w:t xml:space="preserve"> LETTER or</w:t>
+      </w:r>
+      <w:r>
+        <w:rPr>
+          <w:szCs w:val="20"/>
+        </w:rPr>
+        <w:t xml:space="preserve"> neither. If it is ’</w:t>
       </w:r>
       <w:r>
         <w:rPr>
@@ -4804,23 +4710,374 @@
         <w:rPr>
           <w:szCs w:val="20"/>
         </w:rPr>
-        <w:t>‘</w:t>
-      </w:r>
-      <w:proofErr w:type="gramEnd"/>
-      <w:r>
-        <w:rPr>
-          <w:szCs w:val="20"/>
-        </w:rPr>
-        <w:t xml:space="preserve">or DIGIT or neither. If it </w:t>
-      </w:r>
-      <w:proofErr w:type="gramStart"/>
-      <w:r>
-        <w:rPr>
-          <w:szCs w:val="20"/>
-        </w:rPr>
-        <w:t>is ’</w:t>
-      </w:r>
-      <w:proofErr w:type="gramEnd"/>
+        <w:t xml:space="preserve">‘, </w:t>
+      </w:r>
+      <w:proofErr w:type="spellStart"/>
+      <w:r>
+        <w:rPr>
+          <w:szCs w:val="20"/>
+        </w:rPr>
+        <w:t>current_state</w:t>
+      </w:r>
+      <w:proofErr w:type="spellEnd"/>
+      <w:r>
+        <w:rPr>
+          <w:szCs w:val="20"/>
+        </w:rPr>
+        <w:t xml:space="preserve"> move to </w:t>
+      </w:r>
+      <w:proofErr w:type="spellStart"/>
+      <w:r>
+        <w:rPr>
+          <w:szCs w:val="20"/>
+        </w:rPr>
+        <w:t>transitition_table</w:t>
+      </w:r>
+      <w:proofErr w:type="spellEnd"/>
+      <w:r>
+        <w:rPr>
+          <w:szCs w:val="20"/>
+        </w:rPr>
+        <w:t>[</w:t>
+      </w:r>
+      <w:proofErr w:type="spellStart"/>
+      <w:r>
+        <w:rPr>
+          <w:szCs w:val="20"/>
+        </w:rPr>
+        <w:t>current_state</w:t>
+      </w:r>
+      <w:proofErr w:type="spellEnd"/>
+      <w:r>
+        <w:rPr>
+          <w:szCs w:val="20"/>
+        </w:rPr>
+        <w:t xml:space="preserve">][0]. If it is </w:t>
+      </w:r>
+      <w:r>
+        <w:rPr>
+          <w:szCs w:val="20"/>
+        </w:rPr>
+        <w:t>LETTER</w:t>
+      </w:r>
+      <w:r>
+        <w:rPr>
+          <w:szCs w:val="20"/>
+        </w:rPr>
+        <w:t xml:space="preserve">, </w:t>
+      </w:r>
+      <w:proofErr w:type="spellStart"/>
+      <w:r>
+        <w:rPr>
+          <w:szCs w:val="20"/>
+        </w:rPr>
+        <w:t>current_state</w:t>
+      </w:r>
+      <w:proofErr w:type="spellEnd"/>
+      <w:r>
+        <w:rPr>
+          <w:szCs w:val="20"/>
+        </w:rPr>
+        <w:t xml:space="preserve"> move to </w:t>
+      </w:r>
+      <w:proofErr w:type="spellStart"/>
+      <w:r>
+        <w:rPr>
+          <w:szCs w:val="20"/>
+        </w:rPr>
+        <w:t>transitition_table</w:t>
+      </w:r>
+      <w:proofErr w:type="spellEnd"/>
+      <w:r>
+        <w:rPr>
+          <w:szCs w:val="20"/>
+        </w:rPr>
+        <w:t>[</w:t>
+      </w:r>
+      <w:proofErr w:type="spellStart"/>
+      <w:r>
+        <w:rPr>
+          <w:szCs w:val="20"/>
+        </w:rPr>
+        <w:t>current_state</w:t>
+      </w:r>
+      <w:proofErr w:type="spellEnd"/>
+      <w:r>
+        <w:rPr>
+          <w:szCs w:val="20"/>
+        </w:rPr>
+        <w:t xml:space="preserve">][1]. If it is </w:t>
+      </w:r>
+      <w:r>
+        <w:rPr>
+          <w:szCs w:val="20"/>
+        </w:rPr>
+        <w:t>DIGIT</w:t>
+      </w:r>
+      <w:r>
+        <w:rPr>
+          <w:szCs w:val="20"/>
+        </w:rPr>
+        <w:t xml:space="preserve">, </w:t>
+      </w:r>
+      <w:proofErr w:type="spellStart"/>
+      <w:r>
+        <w:rPr>
+          <w:szCs w:val="20"/>
+        </w:rPr>
+        <w:t>current_state</w:t>
+      </w:r>
+      <w:proofErr w:type="spellEnd"/>
+      <w:r>
+        <w:rPr>
+          <w:szCs w:val="20"/>
+        </w:rPr>
+        <w:t xml:space="preserve"> move to </w:t>
+      </w:r>
+      <w:proofErr w:type="spellStart"/>
+      <w:r>
+        <w:rPr>
+          <w:szCs w:val="20"/>
+        </w:rPr>
+        <w:t>transitition_table</w:t>
+      </w:r>
+      <w:proofErr w:type="spellEnd"/>
+      <w:r>
+        <w:rPr>
+          <w:szCs w:val="20"/>
+        </w:rPr>
+        <w:t>[</w:t>
+      </w:r>
+      <w:proofErr w:type="spellStart"/>
+      <w:r>
+        <w:rPr>
+          <w:szCs w:val="20"/>
+        </w:rPr>
+        <w:t>current_st</w:t>
+      </w:r>
+      <w:proofErr w:type="spellEnd"/>
+      <w:r>
+        <w:rPr>
+          <w:szCs w:val="20"/>
+        </w:rPr>
+        <w:t xml:space="preserve"> </w:t>
+      </w:r>
+      <w:r>
+        <w:rPr>
+          <w:szCs w:val="20"/>
+        </w:rPr>
+        <w:t>ate][2].</w:t>
+      </w:r>
+      <w:r>
+        <w:rPr>
+          <w:szCs w:val="20"/>
+        </w:rPr>
+        <w:t xml:space="preserve"> </w:t>
+      </w:r>
+      <w:r>
+        <w:rPr>
+          <w:szCs w:val="20"/>
+        </w:rPr>
+        <w:t xml:space="preserve">If it is </w:t>
+      </w:r>
+      <w:r>
+        <w:rPr>
+          <w:szCs w:val="20"/>
+        </w:rPr>
+        <w:t>‘ ‘(whitespace)</w:t>
+      </w:r>
+      <w:r>
+        <w:rPr>
+          <w:szCs w:val="20"/>
+        </w:rPr>
+        <w:t xml:space="preserve">, </w:t>
+      </w:r>
+      <w:proofErr w:type="spellStart"/>
+      <w:r>
+        <w:rPr>
+          <w:szCs w:val="20"/>
+        </w:rPr>
+        <w:t>current_state</w:t>
+      </w:r>
+      <w:proofErr w:type="spellEnd"/>
+      <w:r>
+        <w:rPr>
+          <w:szCs w:val="20"/>
+        </w:rPr>
+        <w:t xml:space="preserve"> move to </w:t>
+      </w:r>
+      <w:proofErr w:type="spellStart"/>
+      <w:r>
+        <w:rPr>
+          <w:szCs w:val="20"/>
+        </w:rPr>
+        <w:t>transitition_table</w:t>
+      </w:r>
+      <w:proofErr w:type="spellEnd"/>
+      <w:r>
+        <w:rPr>
+          <w:szCs w:val="20"/>
+        </w:rPr>
+        <w:t>[</w:t>
+      </w:r>
+      <w:proofErr w:type="spellStart"/>
+      <w:r>
+        <w:rPr>
+          <w:szCs w:val="20"/>
+        </w:rPr>
+        <w:t>current_state</w:t>
+      </w:r>
+      <w:proofErr w:type="spellEnd"/>
+      <w:r>
+        <w:rPr>
+          <w:szCs w:val="20"/>
+        </w:rPr>
+        <w:t>][</w:t>
+      </w:r>
+      <w:r>
+        <w:rPr>
+          <w:szCs w:val="20"/>
+        </w:rPr>
+        <w:t>3</w:t>
+      </w:r>
+      <w:r>
+        <w:rPr>
+          <w:szCs w:val="20"/>
+        </w:rPr>
+        <w:t>].</w:t>
+      </w:r>
+      <w:r>
+        <w:rPr>
+          <w:szCs w:val="20"/>
+        </w:rPr>
+        <w:t xml:space="preserve"> </w:t>
+      </w:r>
+      <w:r>
+        <w:rPr>
+          <w:szCs w:val="20"/>
+        </w:rPr>
+        <w:t>If it is</w:t>
+      </w:r>
+      <w:r>
+        <w:rPr>
+          <w:szCs w:val="20"/>
+        </w:rPr>
+        <w:t xml:space="preserve"> ’”’</w:t>
+      </w:r>
+      <w:r>
+        <w:rPr>
+          <w:szCs w:val="20"/>
+        </w:rPr>
+        <w:t xml:space="preserve">, </w:t>
+      </w:r>
+      <w:proofErr w:type="spellStart"/>
+      <w:r>
+        <w:rPr>
+          <w:szCs w:val="20"/>
+        </w:rPr>
+        <w:t>current_state</w:t>
+      </w:r>
+      <w:proofErr w:type="spellEnd"/>
+      <w:r>
+        <w:rPr>
+          <w:szCs w:val="20"/>
+        </w:rPr>
+        <w:t xml:space="preserve"> move to </w:t>
+      </w:r>
+      <w:proofErr w:type="spellStart"/>
+      <w:r>
+        <w:rPr>
+          <w:szCs w:val="20"/>
+        </w:rPr>
+        <w:t>transitition_table</w:t>
+      </w:r>
+      <w:proofErr w:type="spellEnd"/>
+      <w:r>
+        <w:rPr>
+          <w:szCs w:val="20"/>
+        </w:rPr>
+        <w:t>[</w:t>
+      </w:r>
+      <w:proofErr w:type="spellStart"/>
+      <w:r>
+        <w:rPr>
+          <w:szCs w:val="20"/>
+        </w:rPr>
+        <w:t>current_state</w:t>
+      </w:r>
+      <w:proofErr w:type="spellEnd"/>
+      <w:r>
+        <w:rPr>
+          <w:szCs w:val="20"/>
+        </w:rPr>
+        <w:t>][</w:t>
+      </w:r>
+      <w:r>
+        <w:rPr>
+          <w:szCs w:val="20"/>
+        </w:rPr>
+        <w:t>4</w:t>
+      </w:r>
+      <w:r>
+        <w:rPr>
+          <w:szCs w:val="20"/>
+        </w:rPr>
+        <w:t>].</w:t>
+      </w:r>
+      <w:r>
+        <w:rPr>
+          <w:szCs w:val="20"/>
+        </w:rPr>
+        <w:t xml:space="preserve"> If it is neither, then return False with </w:t>
+      </w:r>
+      <w:proofErr w:type="spellStart"/>
+      <w:r>
+        <w:rPr>
+          <w:szCs w:val="20"/>
+        </w:rPr>
+        <w:t>tmp_wor</w:t>
+      </w:r>
+      <w:r>
+        <w:rPr>
+          <w:rFonts w:hint="eastAsia"/>
+          <w:szCs w:val="20"/>
+        </w:rPr>
+        <w:t>d</w:t>
+      </w:r>
+      <w:proofErr w:type="spellEnd"/>
+      <w:r>
+        <w:rPr>
+          <w:szCs w:val="20"/>
+        </w:rPr>
+        <w:t xml:space="preserve"> </w:t>
+      </w:r>
+      <w:r>
+        <w:rPr>
+          <w:rFonts w:hint="eastAsia"/>
+          <w:szCs w:val="20"/>
+        </w:rPr>
+        <w:t>a</w:t>
+      </w:r>
+      <w:r>
+        <w:rPr>
+          <w:szCs w:val="20"/>
+        </w:rPr>
+        <w:t xml:space="preserve">nd letter. If </w:t>
+      </w:r>
+      <w:proofErr w:type="spellStart"/>
+      <w:r>
+        <w:rPr>
+          <w:szCs w:val="20"/>
+        </w:rPr>
+        <w:t>current_state</w:t>
+      </w:r>
+      <w:proofErr w:type="spellEnd"/>
+      <w:r>
+        <w:rPr>
+          <w:szCs w:val="20"/>
+        </w:rPr>
+        <w:t xml:space="preserve"> is -1, then return False. When all the words in the word is ‘</w:t>
+      </w:r>
       <w:r>
         <w:rPr>
           <w:szCs w:val="20"/>
@@ -4831,443 +5088,7 @@
         <w:rPr>
           <w:szCs w:val="20"/>
         </w:rPr>
-        <w:t xml:space="preserve">‘, </w:t>
-      </w:r>
-      <w:proofErr w:type="spellStart"/>
-      <w:r>
-        <w:rPr>
-          <w:szCs w:val="20"/>
-        </w:rPr>
-        <w:t>current_state</w:t>
-      </w:r>
-      <w:proofErr w:type="spellEnd"/>
-      <w:r>
-        <w:rPr>
-          <w:szCs w:val="20"/>
-        </w:rPr>
-        <w:t xml:space="preserve"> move to </w:t>
-      </w:r>
-      <w:proofErr w:type="spellStart"/>
-      <w:r>
-        <w:rPr>
-          <w:szCs w:val="20"/>
-        </w:rPr>
-        <w:t>transitition_table</w:t>
-      </w:r>
-      <w:proofErr w:type="spellEnd"/>
-      <w:r>
-        <w:rPr>
-          <w:szCs w:val="20"/>
-        </w:rPr>
-        <w:t>[</w:t>
-      </w:r>
-      <w:proofErr w:type="spellStart"/>
-      <w:r>
-        <w:rPr>
-          <w:szCs w:val="20"/>
-        </w:rPr>
-        <w:t>current_state</w:t>
-      </w:r>
-      <w:proofErr w:type="spellEnd"/>
-      <w:r>
-        <w:rPr>
-          <w:szCs w:val="20"/>
-        </w:rPr>
-        <w:t xml:space="preserve">][0]. If it is </w:t>
-      </w:r>
-      <w:r>
-        <w:rPr>
-          <w:szCs w:val="20"/>
-        </w:rPr>
-        <w:t>LETTER</w:t>
-      </w:r>
-      <w:r>
-        <w:rPr>
-          <w:szCs w:val="20"/>
-        </w:rPr>
-        <w:t xml:space="preserve">, </w:t>
-      </w:r>
-      <w:proofErr w:type="spellStart"/>
-      <w:r>
-        <w:rPr>
-          <w:szCs w:val="20"/>
-        </w:rPr>
-        <w:t>current_state</w:t>
-      </w:r>
-      <w:proofErr w:type="spellEnd"/>
-      <w:r>
-        <w:rPr>
-          <w:szCs w:val="20"/>
-        </w:rPr>
-        <w:t xml:space="preserve"> move to </w:t>
-      </w:r>
-      <w:proofErr w:type="spellStart"/>
-      <w:r>
-        <w:rPr>
-          <w:szCs w:val="20"/>
-        </w:rPr>
-        <w:t>transitit</w:t>
-      </w:r>
-      <w:proofErr w:type="spellEnd"/>
-      <w:r>
-        <w:rPr>
-          <w:szCs w:val="20"/>
-        </w:rPr>
-        <w:t xml:space="preserve"> </w:t>
-      </w:r>
-      <w:proofErr w:type="spellStart"/>
-      <w:r>
-        <w:rPr>
-          <w:szCs w:val="20"/>
-        </w:rPr>
-        <w:t>ion_table</w:t>
-      </w:r>
-      <w:proofErr w:type="spellEnd"/>
-      <w:r>
-        <w:rPr>
-          <w:szCs w:val="20"/>
-        </w:rPr>
-        <w:t>[</w:t>
-      </w:r>
-      <w:proofErr w:type="spellStart"/>
-      <w:r>
-        <w:rPr>
-          <w:szCs w:val="20"/>
-        </w:rPr>
-        <w:t>current_state</w:t>
-      </w:r>
-      <w:proofErr w:type="spellEnd"/>
-      <w:r>
-        <w:rPr>
-          <w:szCs w:val="20"/>
-        </w:rPr>
-        <w:t xml:space="preserve">][1]. If it is </w:t>
-      </w:r>
-      <w:r>
-        <w:rPr>
-          <w:szCs w:val="20"/>
-        </w:rPr>
-        <w:t>DIGIT</w:t>
-      </w:r>
-      <w:r>
-        <w:rPr>
-          <w:szCs w:val="20"/>
-        </w:rPr>
-        <w:t xml:space="preserve">, </w:t>
-      </w:r>
-      <w:proofErr w:type="spellStart"/>
-      <w:r>
-        <w:rPr>
-          <w:szCs w:val="20"/>
-        </w:rPr>
-        <w:t>current_state</w:t>
-      </w:r>
-      <w:proofErr w:type="spellEnd"/>
-      <w:r>
-        <w:rPr>
-          <w:szCs w:val="20"/>
-        </w:rPr>
-        <w:t xml:space="preserve"> move to </w:t>
-      </w:r>
-      <w:proofErr w:type="spellStart"/>
-      <w:r>
-        <w:rPr>
-          <w:szCs w:val="20"/>
-        </w:rPr>
-        <w:t>transitition_</w:t>
-      </w:r>
-      <w:proofErr w:type="gramStart"/>
-      <w:r>
-        <w:rPr>
-          <w:szCs w:val="20"/>
-        </w:rPr>
-        <w:t>table</w:t>
-      </w:r>
-      <w:proofErr w:type="spellEnd"/>
-      <w:r>
-        <w:rPr>
-          <w:szCs w:val="20"/>
-        </w:rPr>
-        <w:t>[</w:t>
-      </w:r>
-      <w:proofErr w:type="spellStart"/>
-      <w:proofErr w:type="gramEnd"/>
-      <w:r>
-        <w:rPr>
-          <w:szCs w:val="20"/>
-        </w:rPr>
-        <w:t>current_st</w:t>
-      </w:r>
-      <w:proofErr w:type="spellEnd"/>
-      <w:r>
-        <w:rPr>
-          <w:szCs w:val="20"/>
-        </w:rPr>
-        <w:t xml:space="preserve"> </w:t>
-      </w:r>
-      <w:r>
-        <w:rPr>
-          <w:szCs w:val="20"/>
-        </w:rPr>
-        <w:t>ate][2].</w:t>
-      </w:r>
-      <w:r>
-        <w:rPr>
-          <w:szCs w:val="20"/>
-        </w:rPr>
-        <w:t xml:space="preserve"> </w:t>
-      </w:r>
-      <w:r>
-        <w:rPr>
-          <w:szCs w:val="20"/>
-        </w:rPr>
-        <w:t xml:space="preserve">If it is </w:t>
-      </w:r>
-      <w:proofErr w:type="gramStart"/>
-      <w:r>
-        <w:rPr>
-          <w:szCs w:val="20"/>
-        </w:rPr>
-        <w:t>‘ ‘</w:t>
-      </w:r>
-      <w:proofErr w:type="gramEnd"/>
-      <w:r>
-        <w:rPr>
-          <w:szCs w:val="20"/>
-        </w:rPr>
-        <w:t>(whitespace)</w:t>
-      </w:r>
-      <w:r>
-        <w:rPr>
-          <w:szCs w:val="20"/>
-        </w:rPr>
-        <w:t xml:space="preserve">, </w:t>
-      </w:r>
-      <w:proofErr w:type="spellStart"/>
-      <w:r>
-        <w:rPr>
-          <w:szCs w:val="20"/>
-        </w:rPr>
-        <w:t>current_state</w:t>
-      </w:r>
-      <w:proofErr w:type="spellEnd"/>
-      <w:r>
-        <w:rPr>
-          <w:szCs w:val="20"/>
-        </w:rPr>
-        <w:t xml:space="preserve"> move to </w:t>
-      </w:r>
-      <w:proofErr w:type="spellStart"/>
-      <w:r>
-        <w:rPr>
-          <w:szCs w:val="20"/>
-        </w:rPr>
-        <w:t>transitition_table</w:t>
-      </w:r>
-      <w:proofErr w:type="spellEnd"/>
-      <w:r>
-        <w:rPr>
-          <w:szCs w:val="20"/>
-        </w:rPr>
-        <w:t>[</w:t>
-      </w:r>
-      <w:proofErr w:type="spellStart"/>
-      <w:r>
-        <w:rPr>
-          <w:szCs w:val="20"/>
-        </w:rPr>
-        <w:t>current_state</w:t>
-      </w:r>
-      <w:proofErr w:type="spellEnd"/>
-      <w:r>
-        <w:rPr>
-          <w:szCs w:val="20"/>
-        </w:rPr>
-        <w:t>][</w:t>
-      </w:r>
-      <w:r>
-        <w:rPr>
-          <w:szCs w:val="20"/>
-        </w:rPr>
-        <w:t>3</w:t>
-      </w:r>
-      <w:r>
-        <w:rPr>
-          <w:szCs w:val="20"/>
-        </w:rPr>
-        <w:t>].</w:t>
-      </w:r>
-      <w:r>
-        <w:rPr>
-          <w:szCs w:val="20"/>
-        </w:rPr>
-        <w:t xml:space="preserve"> </w:t>
-      </w:r>
-      <w:r>
-        <w:rPr>
-          <w:szCs w:val="20"/>
-        </w:rPr>
-        <w:t xml:space="preserve">If it </w:t>
-      </w:r>
-      <w:proofErr w:type="gramStart"/>
-      <w:r>
-        <w:rPr>
-          <w:szCs w:val="20"/>
-        </w:rPr>
-        <w:t>is</w:t>
-      </w:r>
-      <w:r>
-        <w:rPr>
-          <w:szCs w:val="20"/>
-        </w:rPr>
-        <w:t xml:space="preserve"> ’</w:t>
-      </w:r>
-      <w:proofErr w:type="gramEnd"/>
-      <w:r>
-        <w:rPr>
-          <w:szCs w:val="20"/>
-        </w:rPr>
-        <w:t>”’</w:t>
-      </w:r>
-      <w:r>
-        <w:rPr>
-          <w:szCs w:val="20"/>
-        </w:rPr>
-        <w:t xml:space="preserve">, </w:t>
-      </w:r>
-      <w:proofErr w:type="spellStart"/>
-      <w:r>
-        <w:rPr>
-          <w:szCs w:val="20"/>
-        </w:rPr>
-        <w:t>current_state</w:t>
-      </w:r>
-      <w:proofErr w:type="spellEnd"/>
-      <w:r>
-        <w:rPr>
-          <w:szCs w:val="20"/>
-        </w:rPr>
-        <w:t xml:space="preserve"> move to </w:t>
-      </w:r>
-      <w:proofErr w:type="spellStart"/>
-      <w:r>
-        <w:rPr>
-          <w:szCs w:val="20"/>
-        </w:rPr>
-        <w:t>transitition_table</w:t>
-      </w:r>
-      <w:proofErr w:type="spellEnd"/>
-      <w:r>
-        <w:rPr>
-          <w:szCs w:val="20"/>
-        </w:rPr>
-        <w:t>[</w:t>
-      </w:r>
-      <w:proofErr w:type="spellStart"/>
-      <w:r>
-        <w:rPr>
-          <w:szCs w:val="20"/>
-        </w:rPr>
-        <w:t>current_state</w:t>
-      </w:r>
-      <w:proofErr w:type="spellEnd"/>
-      <w:r>
-        <w:rPr>
-          <w:szCs w:val="20"/>
-        </w:rPr>
-        <w:t>][</w:t>
-      </w:r>
-      <w:r>
-        <w:rPr>
-          <w:szCs w:val="20"/>
-        </w:rPr>
-        <w:t>4</w:t>
-      </w:r>
-      <w:r>
-        <w:rPr>
-          <w:szCs w:val="20"/>
-        </w:rPr>
-        <w:t>].</w:t>
-      </w:r>
-      <w:r>
-        <w:rPr>
-          <w:szCs w:val="20"/>
-        </w:rPr>
-        <w:t xml:space="preserve"> If it is neither, then return False with </w:t>
-      </w:r>
-      <w:proofErr w:type="spellStart"/>
-      <w:r>
-        <w:rPr>
-          <w:szCs w:val="20"/>
-        </w:rPr>
-        <w:t>tmp_wor</w:t>
-      </w:r>
-      <w:r>
-        <w:rPr>
-          <w:rFonts w:hint="eastAsia"/>
-          <w:szCs w:val="20"/>
-        </w:rPr>
-        <w:t>d</w:t>
-      </w:r>
-      <w:proofErr w:type="spellEnd"/>
-      <w:r>
-        <w:rPr>
-          <w:szCs w:val="20"/>
-        </w:rPr>
-        <w:t xml:space="preserve"> </w:t>
-      </w:r>
-      <w:r>
-        <w:rPr>
-          <w:rFonts w:hint="eastAsia"/>
-          <w:szCs w:val="20"/>
-        </w:rPr>
-        <w:t>a</w:t>
-      </w:r>
-      <w:r>
-        <w:rPr>
-          <w:szCs w:val="20"/>
-        </w:rPr>
-        <w:t xml:space="preserve">nd letter. If </w:t>
-      </w:r>
-      <w:proofErr w:type="spellStart"/>
-      <w:r>
-        <w:rPr>
-          <w:szCs w:val="20"/>
-        </w:rPr>
-        <w:t>current_state</w:t>
-      </w:r>
-      <w:proofErr w:type="spellEnd"/>
-      <w:r>
-        <w:rPr>
-          <w:szCs w:val="20"/>
-        </w:rPr>
-        <w:t xml:space="preserve"> is -1, then return False. When all the words in the word is </w:t>
-      </w:r>
-      <w:proofErr w:type="gramStart"/>
-      <w:r>
-        <w:rPr>
-          <w:szCs w:val="20"/>
-        </w:rPr>
-        <w:t>‘</w:t>
-      </w:r>
-      <w:r>
-        <w:rPr>
-          <w:szCs w:val="20"/>
-        </w:rPr>
-        <w:t>”</w:t>
-      </w:r>
-      <w:r>
-        <w:rPr>
-          <w:szCs w:val="20"/>
-        </w:rPr>
-        <w:t>‘</w:t>
-      </w:r>
-      <w:proofErr w:type="gramEnd"/>
-      <w:r>
-        <w:rPr>
-          <w:szCs w:val="20"/>
-        </w:rPr>
-        <w:t>or DIGIT</w:t>
+        <w:t>‘or DIGIT</w:t>
       </w:r>
       <w:r>
         <w:rPr>
@@ -6443,21 +6264,7 @@
         <w:rPr>
           <w:szCs w:val="20"/>
         </w:rPr>
-        <w:t xml:space="preserve"> depends on the factors function received. </w:t>
-      </w:r>
-      <w:proofErr w:type="gramStart"/>
-      <w:r>
-        <w:rPr>
-          <w:szCs w:val="20"/>
-        </w:rPr>
-        <w:t>Also</w:t>
-      </w:r>
-      <w:proofErr w:type="gramEnd"/>
-      <w:r>
-        <w:rPr>
-          <w:szCs w:val="20"/>
-        </w:rPr>
-        <w:t xml:space="preserve"> it shows which line error occurred.</w:t>
+        <w:t xml:space="preserve"> depends on the factors function received. Also it shows which line error occurred.</w:t>
       </w:r>
     </w:p>
     <w:p>

</xml_diff>